<commit_message>
Cleaning PowerUps Updating RCRacingPawn_Module
</commit_message>
<xml_diff>
--- a/Team Documents/Modules/RCRacingPawn_Module.docx
+++ b/Team Documents/Modules/RCRacingPawn_Module.docx
@@ -11,6 +11,7 @@
           <w:szCs w:val="36"/>
         </w:rPr>
       </w:pPr>
+      <w:proofErr w:type="spellStart"/>
       <w:r>
         <w:rPr>
           <w:sz w:val="36"/>
@@ -18,6 +19,7 @@
         </w:rPr>
         <w:t>ALPHA_RCRacing</w:t>
       </w:r>
+      <w:proofErr w:type="spellEnd"/>
       <w:r>
         <w:rPr>
           <w:sz w:val="36"/>
@@ -25,6 +27,7 @@
         </w:rPr>
         <w:t xml:space="preserve"> / </w:t>
       </w:r>
+      <w:proofErr w:type="spellStart"/>
       <w:r>
         <w:rPr>
           <w:sz w:val="36"/>
@@ -32,6 +35,7 @@
         </w:rPr>
         <w:t>RCRacingPawn</w:t>
       </w:r>
+      <w:proofErr w:type="spellEnd"/>
     </w:p>
     <w:p>
       <w:pPr>
@@ -100,6 +104,7 @@
       <w:pPr>
         <w:spacing w:before="240" w:after="240"/>
       </w:pPr>
+      <w:proofErr w:type="gramStart"/>
       <w:r>
         <w:t>1</w:t>
       </w:r>
@@ -115,6 +120,7 @@
         </w:rPr>
         <w:tab/>
       </w:r>
+      <w:proofErr w:type="gramEnd"/>
       <w:r>
         <w:t>Introduction.. 3</w:t>
       </w:r>
@@ -123,6 +129,7 @@
       <w:pPr>
         <w:spacing w:before="240" w:after="240"/>
       </w:pPr>
+      <w:proofErr w:type="gramStart"/>
       <w:r>
         <w:t>2</w:t>
       </w:r>
@@ -138,6 +145,7 @@
         </w:rPr>
         <w:tab/>
       </w:r>
+      <w:proofErr w:type="gramEnd"/>
       <w:r>
         <w:t>Design Goals.. 3</w:t>
       </w:r>
@@ -146,6 +154,7 @@
       <w:pPr>
         <w:spacing w:before="240" w:after="240"/>
       </w:pPr>
+      <w:proofErr w:type="gramStart"/>
       <w:r>
         <w:t>3</w:t>
       </w:r>
@@ -161,6 +170,7 @@
         </w:rPr>
         <w:tab/>
       </w:r>
+      <w:proofErr w:type="gramEnd"/>
       <w:r>
         <w:t>System Behavior.. 3</w:t>
       </w:r>
@@ -169,6 +179,7 @@
       <w:pPr>
         <w:spacing w:before="240" w:after="240"/>
       </w:pPr>
+      <w:proofErr w:type="gramStart"/>
       <w:r>
         <w:t>4</w:t>
       </w:r>
@@ -184,6 +195,7 @@
         </w:rPr>
         <w:tab/>
       </w:r>
+      <w:proofErr w:type="gramEnd"/>
       <w:r>
         <w:t>Logical View... 3</w:t>
       </w:r>
@@ -200,10 +212,18 @@
         <w:tab/>
       </w:r>
       <w:r>
-        <w:t>High-Level Design (Architecture of the Entire system)</w:t>
-      </w:r>
-      <w:r>
-        <w:t>… 4</w:t>
+        <w:t xml:space="preserve">High-Level Design (Architecture of the Entire </w:t>
+      </w:r>
+      <w:proofErr w:type="gramStart"/>
+      <w:r>
+        <w:t>system)</w:t>
+      </w:r>
+      <w:r>
+        <w:t>…</w:t>
+      </w:r>
+      <w:proofErr w:type="gramEnd"/>
+      <w:r>
+        <w:t xml:space="preserve"> 4</w:t>
       </w:r>
     </w:p>
     <w:p>
@@ -220,9 +240,11 @@
       <w:r>
         <w:t xml:space="preserve">Mid-Level Design of the </w:t>
       </w:r>
+      <w:proofErr w:type="spellStart"/>
       <w:r>
         <w:t>RCRacingPawn</w:t>
       </w:r>
+      <w:proofErr w:type="spellEnd"/>
       <w:r>
         <w:t xml:space="preserve"> </w:t>
       </w:r>
@@ -248,8 +270,13 @@
       <w:r>
         <w:t xml:space="preserve">etailed Class Design of the </w:t>
       </w:r>
-      <w:r>
-        <w:t xml:space="preserve">RCRacingPawn </w:t>
+      <w:proofErr w:type="spellStart"/>
+      <w:r>
+        <w:t>RCRacingPawn</w:t>
+      </w:r>
+      <w:proofErr w:type="spellEnd"/>
+      <w:r>
+        <w:t xml:space="preserve"> </w:t>
       </w:r>
       <w:r>
         <w:t>Module</w:t>
@@ -262,6 +289,7 @@
       <w:pPr>
         <w:spacing w:before="240" w:after="240"/>
       </w:pPr>
+      <w:proofErr w:type="gramStart"/>
       <w:r>
         <w:t>5</w:t>
       </w:r>
@@ -277,11 +305,17 @@
         </w:rPr>
         <w:tab/>
       </w:r>
+      <w:proofErr w:type="gramEnd"/>
       <w:r>
         <w:t xml:space="preserve">Process View of the </w:t>
       </w:r>
-      <w:r>
-        <w:t xml:space="preserve">RCRacingPawn </w:t>
+      <w:proofErr w:type="spellStart"/>
+      <w:r>
+        <w:t>RCRacingPawn</w:t>
+      </w:r>
+      <w:proofErr w:type="spellEnd"/>
+      <w:r>
+        <w:t xml:space="preserve"> </w:t>
       </w:r>
       <w:r>
         <w:t>Module</w:t>
@@ -305,7 +339,15 @@
         <w:tab/>
       </w:r>
       <w:r>
-        <w:t>Process View of the ABowlingBall_PowerUp Submodule</w:t>
+        <w:t xml:space="preserve">Process View of the </w:t>
+      </w:r>
+      <w:proofErr w:type="spellStart"/>
+      <w:r>
+        <w:t>ABowlingBall_PowerUp</w:t>
+      </w:r>
+      <w:proofErr w:type="spellEnd"/>
+      <w:r>
+        <w:t xml:space="preserve"> Submodule</w:t>
       </w:r>
       <w:r>
         <w:t>… 9</w:t>
@@ -326,7 +368,15 @@
         <w:tab/>
       </w:r>
       <w:r>
-        <w:t>Process View of the AFirework_PowerUp Submodule</w:t>
+        <w:t xml:space="preserve">Process View of the </w:t>
+      </w:r>
+      <w:proofErr w:type="spellStart"/>
+      <w:r>
+        <w:t>AFirework_PowerUp</w:t>
+      </w:r>
+      <w:proofErr w:type="spellEnd"/>
+      <w:r>
+        <w:t xml:space="preserve"> Submodule</w:t>
       </w:r>
       <w:r>
         <w:t>… 12</w:t>
@@ -347,7 +397,15 @@
         <w:tab/>
       </w:r>
       <w:r>
-        <w:t>Process View of the AFreeze_PowerUp Submodule</w:t>
+        <w:t xml:space="preserve">Process View of the </w:t>
+      </w:r>
+      <w:proofErr w:type="spellStart"/>
+      <w:r>
+        <w:t>AFreeze_PowerUp</w:t>
+      </w:r>
+      <w:proofErr w:type="spellEnd"/>
+      <w:r>
+        <w:t xml:space="preserve"> Submodule</w:t>
       </w:r>
       <w:r>
         <w:t>… 15</w:t>
@@ -368,7 +426,15 @@
         <w:tab/>
       </w:r>
       <w:r>
-        <w:t>Process View of the ATrap_PowerUp Submodule</w:t>
+        <w:t xml:space="preserve">Process View of the </w:t>
+      </w:r>
+      <w:proofErr w:type="spellStart"/>
+      <w:r>
+        <w:t>ATrap_PowerUp</w:t>
+      </w:r>
+      <w:proofErr w:type="spellEnd"/>
+      <w:r>
+        <w:t xml:space="preserve"> Submodule</w:t>
       </w:r>
       <w:r>
         <w:t>… 16</w:t>
@@ -378,6 +444,7 @@
       <w:pPr>
         <w:spacing w:before="240" w:after="240"/>
       </w:pPr>
+      <w:proofErr w:type="gramStart"/>
       <w:r>
         <w:t>6</w:t>
       </w:r>
@@ -393,6 +460,7 @@
         </w:rPr>
         <w:tab/>
       </w:r>
+      <w:proofErr w:type="gramEnd"/>
       <w:r>
         <w:t xml:space="preserve">Use Case View... </w:t>
       </w:r>
@@ -549,6 +617,81 @@
       <w:r>
         <w:t>Logical and Process View updated.</w:t>
       </w:r>
+    </w:p>
+    <w:p>
+      <w:pPr>
+        <w:spacing w:before="60" w:after="240"/>
+      </w:pPr>
+    </w:p>
+    <w:p>
+      <w:pPr>
+        <w:spacing w:before="240" w:after="240"/>
+      </w:pPr>
+      <w:r>
+        <w:rPr>
+          <w:b/>
+        </w:rPr>
+        <w:t>Version:</w:t>
+      </w:r>
+      <w:r>
+        <w:t xml:space="preserve"> 0.</w:t>
+      </w:r>
+      <w:r>
+        <w:t>3</w:t>
+      </w:r>
+    </w:p>
+    <w:p>
+      <w:pPr>
+        <w:spacing w:before="240" w:after="240"/>
+      </w:pPr>
+      <w:r>
+        <w:rPr>
+          <w:b/>
+        </w:rPr>
+        <w:t>Modifier:</w:t>
+      </w:r>
+      <w:r>
+        <w:t xml:space="preserve"> Antoine Plouffe</w:t>
+      </w:r>
+    </w:p>
+    <w:p>
+      <w:pPr>
+        <w:spacing w:before="60" w:after="240"/>
+      </w:pPr>
+      <w:r>
+        <w:rPr>
+          <w:b/>
+        </w:rPr>
+        <w:t>Date:</w:t>
+      </w:r>
+      <w:r>
+        <w:t xml:space="preserve"> 03 / 1</w:t>
+      </w:r>
+      <w:r>
+        <w:t>8</w:t>
+      </w:r>
+      <w:r>
+        <w:t xml:space="preserve"> / 2022</w:t>
+      </w:r>
+    </w:p>
+    <w:p>
+      <w:pPr>
+        <w:spacing w:before="60" w:after="240"/>
+      </w:pPr>
+      <w:r>
+        <w:rPr>
+          <w:b/>
+        </w:rPr>
+        <w:t>Description of Change:</w:t>
+      </w:r>
+      <w:r>
+        <w:t xml:space="preserve"> </w:t>
+      </w:r>
+    </w:p>
+    <w:p>
+      <w:pPr>
+        <w:spacing w:before="60" w:after="240"/>
+      </w:pPr>
     </w:p>
     <w:p>
       <w:pPr>
@@ -599,14 +742,21 @@
       <w:r>
         <w:t xml:space="preserve">This document describes the architecture and design for </w:t>
       </w:r>
+      <w:proofErr w:type="spellStart"/>
       <w:r>
         <w:t>ALPHA_RCRacing</w:t>
       </w:r>
+      <w:proofErr w:type="spellEnd"/>
       <w:r>
         <w:t xml:space="preserve">, a game being developed by Inertial Sketch. </w:t>
       </w:r>
-      <w:r>
-        <w:t xml:space="preserve">ALPHA_RCRacing </w:t>
+      <w:proofErr w:type="spellStart"/>
+      <w:r>
+        <w:t>ALPHA_RCRacing</w:t>
+      </w:r>
+      <w:proofErr w:type="spellEnd"/>
+      <w:r>
+        <w:t xml:space="preserve"> </w:t>
       </w:r>
       <w:r>
         <w:t xml:space="preserve">is a Multiplayer RC Car Game where player compete against each other in a competitive racing track filled with jumps, turns and Power Ups. </w:t>
@@ -624,8 +774,13 @@
       <w:r>
         <w:t xml:space="preserve">The purpose of this document is to describe the architecture and design of the </w:t>
       </w:r>
-      <w:r>
-        <w:t xml:space="preserve">RCRacingPawn </w:t>
+      <w:proofErr w:type="spellStart"/>
+      <w:r>
+        <w:t>RCRacingPawn</w:t>
+      </w:r>
+      <w:proofErr w:type="spellEnd"/>
+      <w:r>
+        <w:t xml:space="preserve"> </w:t>
       </w:r>
       <w:r>
         <w:t>Module application in a way that addresses the interests and concerns of all major stakeholders. For this application the major stakeholders are:</w:t>
@@ -694,8 +849,13 @@
       <w:r>
         <w:t xml:space="preserve">The design priorities for the </w:t>
       </w:r>
-      <w:r>
-        <w:t xml:space="preserve">RCRacingPawn </w:t>
+      <w:proofErr w:type="spellStart"/>
+      <w:r>
+        <w:t>RCRacingPawn</w:t>
+      </w:r>
+      <w:proofErr w:type="spellEnd"/>
+      <w:r>
+        <w:t xml:space="preserve"> </w:t>
       </w:r>
       <w:r>
         <w:t>system are:</w:t>
@@ -808,17 +968,40 @@
       <w:r>
         <w:t xml:space="preserve">The </w:t>
       </w:r>
-      <w:r>
-        <w:t xml:space="preserve">RCRacingPawn </w:t>
+      <w:proofErr w:type="spellStart"/>
+      <w:r>
+        <w:t>RCRacingPawn</w:t>
+      </w:r>
+      <w:proofErr w:type="spellEnd"/>
+      <w:r>
+        <w:t xml:space="preserve"> </w:t>
       </w:r>
       <w:r>
         <w:t xml:space="preserve">module is built from a single </w:t>
       </w:r>
+      <w:proofErr w:type="spellStart"/>
       <w:r>
         <w:t>RCRacingPawn</w:t>
       </w:r>
-      <w:r>
-        <w:t xml:space="preserve"> and is linked to multiple class system like the UI/Menu, PowerUp, Boost and RCRacingWheels.</w:t>
+      <w:proofErr w:type="spellEnd"/>
+      <w:r>
+        <w:t xml:space="preserve"> and is linked to multiple class system like the UI/Menu, </w:t>
+      </w:r>
+      <w:proofErr w:type="spellStart"/>
+      <w:r>
+        <w:t>PowerUp</w:t>
+      </w:r>
+      <w:proofErr w:type="spellEnd"/>
+      <w:r>
+        <w:t xml:space="preserve">, Boost and </w:t>
+      </w:r>
+      <w:proofErr w:type="spellStart"/>
+      <w:r>
+        <w:t>RCRacingWheels</w:t>
+      </w:r>
+      <w:proofErr w:type="spellEnd"/>
+      <w:r>
+        <w:t>.</w:t>
       </w:r>
       <w:r>
         <w:t xml:space="preserve"> T</w:t>
@@ -1024,9 +1207,11 @@
         </w:numPr>
         <w:jc w:val="both"/>
       </w:pPr>
+      <w:proofErr w:type="spellStart"/>
       <w:r>
         <w:t>RacingPawn</w:t>
       </w:r>
+      <w:proofErr w:type="spellEnd"/>
       <w:r>
         <w:t xml:space="preserve"> System is the main system an</w:t>
       </w:r>
@@ -1046,8 +1231,13 @@
         </w:numPr>
         <w:jc w:val="both"/>
       </w:pPr>
-      <w:r>
-        <w:t>PowerUp System knows its mesh and collision sphere as well as its cooldown and despawn timer. Its children have unique effects.</w:t>
+      <w:proofErr w:type="spellStart"/>
+      <w:r>
+        <w:t>PowerUp</w:t>
+      </w:r>
+      <w:proofErr w:type="spellEnd"/>
+      <w:r>
+        <w:t xml:space="preserve"> System knows its mesh and collision sphere as well as its cooldown and despawn timer. Its children have unique effects.</w:t>
       </w:r>
     </w:p>
     <w:p>
@@ -1115,12 +1305,14 @@
           <w:highlight w:val="yellow"/>
         </w:rPr>
       </w:pPr>
+      <w:proofErr w:type="spellStart"/>
       <w:r>
         <w:rPr>
           <w:highlight w:val="yellow"/>
         </w:rPr>
         <w:t>InputComponents</w:t>
       </w:r>
+      <w:proofErr w:type="spellEnd"/>
       <w:r>
         <w:rPr>
           <w:highlight w:val="yellow"/>
@@ -1168,12 +1360,21 @@
         </w:rPr>
         <w:t xml:space="preserve">of the </w:t>
       </w:r>
+      <w:proofErr w:type="spellStart"/>
       <w:r>
         <w:rPr>
           <w:b/>
           <w:bCs/>
         </w:rPr>
-        <w:t xml:space="preserve">RacingPawn </w:t>
+        <w:t>RacingPawn</w:t>
+      </w:r>
+      <w:proofErr w:type="spellEnd"/>
+      <w:r>
+        <w:rPr>
+          <w:b/>
+          <w:bCs/>
+        </w:rPr>
+        <w:t xml:space="preserve"> </w:t>
       </w:r>
       <w:r>
         <w:rPr>
@@ -1279,12 +1480,21 @@
         </w:rPr>
         <w:t xml:space="preserve">of the </w:t>
       </w:r>
+      <w:proofErr w:type="spellStart"/>
       <w:r>
         <w:rPr>
           <w:b/>
           <w:bCs/>
         </w:rPr>
-        <w:t xml:space="preserve">RacingPawn </w:t>
+        <w:t>RacingPawn</w:t>
+      </w:r>
+      <w:proofErr w:type="spellEnd"/>
+      <w:r>
+        <w:rPr>
+          <w:b/>
+          <w:bCs/>
+        </w:rPr>
+        <w:t xml:space="preserve"> </w:t>
       </w:r>
       <w:r>
         <w:rPr>
@@ -1327,18 +1537,27 @@
         <w:lastRenderedPageBreak/>
         <w:t xml:space="preserve">Process View of the </w:t>
       </w:r>
+      <w:proofErr w:type="spellStart"/>
       <w:r>
         <w:rPr>
           <w:b/>
           <w:bCs/>
         </w:rPr>
-        <w:t xml:space="preserve">RacingPawn </w:t>
-      </w:r>
+        <w:t>RacingPawn</w:t>
+      </w:r>
+      <w:proofErr w:type="spellEnd"/>
       <w:r>
         <w:rPr>
           <w:b/>
           <w:bCs/>
         </w:rPr>
+        <w:t xml:space="preserve"> </w:t>
+      </w:r>
+      <w:r>
+        <w:rPr>
+          <w:b/>
+          <w:bCs/>
+        </w:rPr>
         <w:t>Module</w:t>
       </w:r>
     </w:p>
@@ -1349,17 +1568,35 @@
       <w:r>
         <w:t xml:space="preserve">The operation related to the </w:t>
       </w:r>
-      <w:r>
-        <w:t xml:space="preserve">RacingPawn </w:t>
-      </w:r>
-      <w:r>
-        <w:t>are dependant of factors like isPicked</w:t>
-      </w:r>
+      <w:proofErr w:type="spellStart"/>
+      <w:r>
+        <w:t>RacingPawn</w:t>
+      </w:r>
+      <w:proofErr w:type="spellEnd"/>
+      <w:r>
+        <w:t xml:space="preserve"> </w:t>
+      </w:r>
+      <w:r>
+        <w:t xml:space="preserve">are dependant of factors like </w:t>
+      </w:r>
+      <w:proofErr w:type="spellStart"/>
+      <w:r>
+        <w:t>isPicked</w:t>
+      </w:r>
+      <w:proofErr w:type="spellEnd"/>
       <w:r>
         <w:t xml:space="preserve"> and</w:t>
       </w:r>
       <w:r>
-        <w:t xml:space="preserve"> isUsed. Some power ups are also dependant on their cooldown to activate.</w:t>
+        <w:t xml:space="preserve"> </w:t>
+      </w:r>
+      <w:proofErr w:type="spellStart"/>
+      <w:r>
+        <w:t>isUsed</w:t>
+      </w:r>
+      <w:proofErr w:type="spellEnd"/>
+      <w:r>
+        <w:t>. Some power ups are also dependant on their cooldown to activate.</w:t>
       </w:r>
       <w:r>
         <w:t xml:space="preserve"> The power up isn’t active until it </w:t>
@@ -1370,12 +1607,19 @@
       <w:r>
         <w:t xml:space="preserve"> assigned when </w:t>
       </w:r>
-      <w:r>
-        <w:t xml:space="preserve">PowerUp </w:t>
-      </w:r>
+      <w:proofErr w:type="spellStart"/>
+      <w:r>
+        <w:t>PowerUp</w:t>
+      </w:r>
+      <w:proofErr w:type="spellEnd"/>
+      <w:r>
+        <w:t xml:space="preserve"> </w:t>
+      </w:r>
+      <w:proofErr w:type="spellStart"/>
       <w:r>
         <w:t>OnOverlapBegin</w:t>
       </w:r>
+      <w:proofErr w:type="spellEnd"/>
       <w:r>
         <w:t xml:space="preserve"> is triggered</w:t>
       </w:r>
@@ -1464,20 +1708,15 @@
     <w:p>
       <w:pPr>
         <w:jc w:val="center"/>
-        <w:rPr>
-          <w:b/>
-          <w:bCs/>
-          <w:color w:val="767171" w:themeColor="background2" w:themeShade="80"/>
-        </w:rPr>
       </w:pPr>
       <w:r>
         <w:rPr>
           <w:noProof/>
         </w:rPr>
         <w:drawing>
-          <wp:inline distT="0" distB="0" distL="0" distR="0" wp14:anchorId="7DFEB468" wp14:editId="6D2A91D1">
-            <wp:extent cx="3437160" cy="7267699"/>
-            <wp:effectExtent l="0" t="0" r="0" b="0"/>
+          <wp:inline distT="0" distB="0" distL="0" distR="0" wp14:anchorId="7DFEB468" wp14:editId="4D80C030">
+            <wp:extent cx="3028208" cy="6402990"/>
+            <wp:effectExtent l="0" t="0" r="1270" b="0"/>
             <wp:docPr id="15" name="Picture 15"/>
             <wp:cNvGraphicFramePr>
               <a:graphicFrameLocks xmlns:a="http://schemas.openxmlformats.org/drawingml/2006/main" noChangeAspect="1"/>
@@ -1507,7 +1746,7 @@
                   <pic:spPr bwMode="auto">
                     <a:xfrm>
                       <a:off x="0" y="0"/>
-                      <a:ext cx="3440761" cy="7275312"/>
+                      <a:ext cx="3037260" cy="6422129"/>
                     </a:xfrm>
                     <a:prstGeom prst="rect">
                       <a:avLst/>
@@ -1523,6 +1762,372 @@
           </wp:inline>
         </w:drawing>
       </w:r>
+    </w:p>
+    <w:p>
+      <w:pPr>
+        <w:jc w:val="both"/>
+      </w:pPr>
+      <w:r>
+        <w:t xml:space="preserve">The </w:t>
+      </w:r>
+      <w:proofErr w:type="spellStart"/>
+      <w:r>
+        <w:t>FlipCar</w:t>
+      </w:r>
+      <w:proofErr w:type="spellEnd"/>
+      <w:r>
+        <w:t xml:space="preserve"> sequence goal is to prevent the player getting their vehicle upside down and/or stuck. </w:t>
+      </w:r>
+      <w:r>
+        <w:t>The function first looks to see if the car is moving</w:t>
+      </w:r>
+      <w:r>
+        <w:t xml:space="preserve"> and if</w:t>
+      </w:r>
+      <w:r>
+        <w:t xml:space="preserve"> the vehicle has a MovementComponent4W</w:t>
+      </w:r>
+      <w:r>
+        <w:t xml:space="preserve">. </w:t>
+      </w:r>
+      <w:r>
+        <w:t xml:space="preserve">Upon succeeding both checks, </w:t>
+      </w:r>
+      <w:proofErr w:type="spellStart"/>
+      <w:r>
+        <w:t>CollisionQueryParams</w:t>
+      </w:r>
+      <w:proofErr w:type="spellEnd"/>
+      <w:r>
+        <w:t xml:space="preserve"> will ignore this actor, </w:t>
+      </w:r>
+      <w:r>
+        <w:t>registers</w:t>
+      </w:r>
+      <w:r>
+        <w:t xml:space="preserve"> this actor’s</w:t>
+      </w:r>
+      <w:r>
+        <w:t xml:space="preserve"> location and create two </w:t>
+      </w:r>
+      <w:proofErr w:type="spellStart"/>
+      <w:r>
+        <w:t>FVector</w:t>
+      </w:r>
+      <w:proofErr w:type="spellEnd"/>
+      <w:r>
+        <w:t>:</w:t>
+      </w:r>
+    </w:p>
+    <w:p>
+      <w:pPr>
+        <w:pStyle w:val="ListParagraph"/>
+        <w:numPr>
+          <w:ilvl w:val="0"/>
+          <w:numId w:val="20"/>
+        </w:numPr>
+        <w:jc w:val="both"/>
+      </w:pPr>
+      <w:proofErr w:type="spellStart"/>
+      <w:r>
+        <w:t>TraceStart</w:t>
+      </w:r>
+      <w:proofErr w:type="spellEnd"/>
+      <w:r>
+        <w:t xml:space="preserve">: </w:t>
+      </w:r>
+      <w:r>
+        <w:t xml:space="preserve">where the </w:t>
+      </w:r>
+      <w:proofErr w:type="spellStart"/>
+      <w:r>
+        <w:t>LineTrace</w:t>
+      </w:r>
+      <w:proofErr w:type="spellEnd"/>
+      <w:r>
+        <w:t xml:space="preserve"> starts in the Z Axis</w:t>
+      </w:r>
+      <w:r>
+        <w:t>;</w:t>
+      </w:r>
+    </w:p>
+    <w:p>
+      <w:pPr>
+        <w:pStyle w:val="ListParagraph"/>
+        <w:numPr>
+          <w:ilvl w:val="0"/>
+          <w:numId w:val="20"/>
+        </w:numPr>
+        <w:jc w:val="both"/>
+      </w:pPr>
+      <w:proofErr w:type="spellStart"/>
+      <w:r>
+        <w:t>TraceEnd</w:t>
+      </w:r>
+      <w:proofErr w:type="spellEnd"/>
+      <w:r>
+        <w:t xml:space="preserve">: </w:t>
+      </w:r>
+      <w:r>
+        <w:t xml:space="preserve">where the </w:t>
+      </w:r>
+      <w:proofErr w:type="spellStart"/>
+      <w:r>
+        <w:t>LineTrace</w:t>
+      </w:r>
+      <w:proofErr w:type="spellEnd"/>
+      <w:r>
+        <w:t xml:space="preserve"> ends in the Z Axis</w:t>
+      </w:r>
+      <w:r>
+        <w:t>.</w:t>
+      </w:r>
+    </w:p>
+    <w:p>
+      <w:pPr>
+        <w:jc w:val="both"/>
+      </w:pPr>
+      <w:r>
+        <w:lastRenderedPageBreak/>
+        <w:t xml:space="preserve">And two </w:t>
+      </w:r>
+      <w:proofErr w:type="spellStart"/>
+      <w:r>
+        <w:t>booleans</w:t>
+      </w:r>
+      <w:proofErr w:type="spellEnd"/>
+      <w:r>
+        <w:t>:</w:t>
+      </w:r>
+    </w:p>
+    <w:p>
+      <w:pPr>
+        <w:pStyle w:val="ListParagraph"/>
+        <w:numPr>
+          <w:ilvl w:val="0"/>
+          <w:numId w:val="24"/>
+        </w:numPr>
+        <w:jc w:val="both"/>
+      </w:pPr>
+      <w:proofErr w:type="spellStart"/>
+      <w:r>
+        <w:t>bInAir</w:t>
+      </w:r>
+      <w:proofErr w:type="spellEnd"/>
+      <w:r>
+        <w:t xml:space="preserve"> uses </w:t>
+      </w:r>
+      <w:proofErr w:type="spellStart"/>
+      <w:r>
+        <w:t>LineTraceSingleByChannel</w:t>
+      </w:r>
+      <w:proofErr w:type="spellEnd"/>
+      <w:r>
+        <w:t xml:space="preserve"> to detect if the player is currently in the air</w:t>
+      </w:r>
+      <w:r>
+        <w:t>;</w:t>
+      </w:r>
+    </w:p>
+    <w:p>
+      <w:pPr>
+        <w:pStyle w:val="ListParagraph"/>
+        <w:numPr>
+          <w:ilvl w:val="0"/>
+          <w:numId w:val="24"/>
+        </w:numPr>
+        <w:jc w:val="both"/>
+      </w:pPr>
+      <w:proofErr w:type="spellStart"/>
+      <w:r>
+        <w:t>bNotGrounded</w:t>
+      </w:r>
+      <w:proofErr w:type="spellEnd"/>
+      <w:r>
+        <w:t xml:space="preserve"> uses a </w:t>
+      </w:r>
+      <w:proofErr w:type="spellStart"/>
+      <w:r>
+        <w:t>DotProduct</w:t>
+      </w:r>
+      <w:proofErr w:type="spellEnd"/>
+      <w:r>
+        <w:t xml:space="preserve"> to detect if the player’s up vector is parallel to an </w:t>
+      </w:r>
+      <w:proofErr w:type="spellStart"/>
+      <w:r>
+        <w:t>UpVector</w:t>
+      </w:r>
+      <w:proofErr w:type="spellEnd"/>
+      <w:r>
+        <w:t xml:space="preserve">. If the </w:t>
+      </w:r>
+      <w:proofErr w:type="spellStart"/>
+      <w:r>
+        <w:t>DotProduct</w:t>
+      </w:r>
+      <w:proofErr w:type="spellEnd"/>
+      <w:r>
+        <w:t xml:space="preserve"> result</w:t>
+      </w:r>
+      <w:r>
+        <w:t xml:space="preserve"> is</w:t>
+      </w:r>
+      <w:r>
+        <w:t xml:space="preserve"> under 0.1f, then the vehicle isn’t upside down.</w:t>
+      </w:r>
+    </w:p>
+    <w:p>
+      <w:pPr>
+        <w:jc w:val="both"/>
+      </w:pPr>
+      <w:r>
+        <w:t>If any of the two Boolean return true</w:t>
+      </w:r>
+      <w:r>
+        <w:t>, it will store</w:t>
+      </w:r>
+      <w:r>
+        <w:t xml:space="preserve"> two</w:t>
+      </w:r>
+      <w:r>
+        <w:t xml:space="preserve"> local variables with the axis values of the </w:t>
+      </w:r>
+      <w:proofErr w:type="spellStart"/>
+      <w:r>
+        <w:t>MoveForward</w:t>
+      </w:r>
+      <w:r>
+        <w:t>’s</w:t>
+      </w:r>
+      <w:proofErr w:type="spellEnd"/>
+      <w:r>
+        <w:t xml:space="preserve"> input and </w:t>
+      </w:r>
+      <w:proofErr w:type="spellStart"/>
+      <w:r>
+        <w:t>MoveRight</w:t>
+      </w:r>
+      <w:r>
+        <w:t>’s</w:t>
+      </w:r>
+      <w:proofErr w:type="spellEnd"/>
+      <w:r>
+        <w:t xml:space="preserve"> input (</w:t>
+      </w:r>
+      <w:r>
+        <w:t>A value b</w:t>
+      </w:r>
+      <w:r>
+        <w:t>etween 1 and -1). It will also store the pitch and roll force that we want to apply.</w:t>
+      </w:r>
+    </w:p>
+    <w:p>
+      <w:pPr>
+        <w:jc w:val="both"/>
+      </w:pPr>
+      <w:r>
+        <w:t xml:space="preserve">If a primitive component of type mesh is set on the vehicle, it will calculate a </w:t>
+      </w:r>
+      <w:proofErr w:type="spellStart"/>
+      <w:r>
+        <w:t>MovementVector</w:t>
+      </w:r>
+      <w:proofErr w:type="spellEnd"/>
+      <w:r>
+        <w:t xml:space="preserve"> by </w:t>
+      </w:r>
+      <w:r>
+        <w:t>injecting:</w:t>
+      </w:r>
+    </w:p>
+    <w:p>
+      <w:pPr>
+        <w:pStyle w:val="ListParagraph"/>
+        <w:numPr>
+          <w:ilvl w:val="0"/>
+          <w:numId w:val="25"/>
+        </w:numPr>
+        <w:jc w:val="both"/>
+      </w:pPr>
+      <w:proofErr w:type="spellStart"/>
+      <w:r>
+        <w:t>RightInput</w:t>
+      </w:r>
+      <w:proofErr w:type="spellEnd"/>
+      <w:r>
+        <w:t xml:space="preserve"> </w:t>
+      </w:r>
+      <w:r>
+        <w:t>and</w:t>
+      </w:r>
+      <w:r>
+        <w:t xml:space="preserve"> Roll</w:t>
+      </w:r>
+      <w:r>
+        <w:t xml:space="preserve"> Force;</w:t>
+      </w:r>
+    </w:p>
+    <w:p>
+      <w:pPr>
+        <w:pStyle w:val="ListParagraph"/>
+        <w:numPr>
+          <w:ilvl w:val="0"/>
+          <w:numId w:val="25"/>
+        </w:numPr>
+        <w:jc w:val="both"/>
+      </w:pPr>
+      <w:proofErr w:type="spellStart"/>
+      <w:r>
+        <w:t>ForwardInput</w:t>
+      </w:r>
+      <w:proofErr w:type="spellEnd"/>
+      <w:r>
+        <w:t xml:space="preserve"> and Pitch force.</w:t>
+      </w:r>
+    </w:p>
+    <w:p>
+      <w:pPr>
+        <w:jc w:val="both"/>
+      </w:pPr>
+      <w:r>
+        <w:t>Afterwards, it will calculate</w:t>
+      </w:r>
+      <w:r>
+        <w:t xml:space="preserve"> </w:t>
+      </w:r>
+      <w:proofErr w:type="spellStart"/>
+      <w:r>
+        <w:t>NewAngularMovement</w:t>
+      </w:r>
+      <w:proofErr w:type="spellEnd"/>
+      <w:r>
+        <w:t xml:space="preserve"> by getting the actor rotation and rotating it by </w:t>
+      </w:r>
+      <w:proofErr w:type="spellStart"/>
+      <w:r>
+        <w:t>MovementVector</w:t>
+      </w:r>
+      <w:proofErr w:type="spellEnd"/>
+      <w:r>
+        <w:t>. Then</w:t>
+      </w:r>
+      <w:r>
+        <w:t xml:space="preserve"> the vehicle mesh physics linear velocity is set to </w:t>
+      </w:r>
+      <w:proofErr w:type="spellStart"/>
+      <w:r>
+        <w:t>NewAngularMovement</w:t>
+      </w:r>
+      <w:proofErr w:type="spellEnd"/>
+      <w:r>
+        <w:t xml:space="preserve"> to </w:t>
+      </w:r>
+      <w:r>
+        <w:t>flip the car until it is grounded.</w:t>
+      </w:r>
+    </w:p>
+    <w:p>
       <w:r>
         <w:br w:type="page"/>
       </w:r>
@@ -1612,6 +2217,246 @@
       </w:r>
     </w:p>
     <w:p>
+      <w:pPr>
+        <w:jc w:val="both"/>
+      </w:pPr>
+      <w:r>
+        <w:t xml:space="preserve">The </w:t>
+      </w:r>
+      <w:proofErr w:type="spellStart"/>
+      <w:r>
+        <w:t>OnUsePowerUp</w:t>
+      </w:r>
+      <w:proofErr w:type="spellEnd"/>
+      <w:r>
+        <w:t xml:space="preserve"> sequence </w:t>
+      </w:r>
+      <w:r>
+        <w:t>is dependant of the player’s input (Space bar).</w:t>
+      </w:r>
+      <w:r>
+        <w:t xml:space="preserve"> Its main goal is to switch a few settings and is to call the virtual Use function </w:t>
+      </w:r>
+      <w:r>
+        <w:t xml:space="preserve">of the </w:t>
+      </w:r>
+      <w:proofErr w:type="spellStart"/>
+      <w:r>
+        <w:t>PowerUp</w:t>
+      </w:r>
+      <w:proofErr w:type="spellEnd"/>
+      <w:r>
+        <w:t xml:space="preserve"> class</w:t>
+      </w:r>
+      <w:r>
+        <w:t>.</w:t>
+      </w:r>
+      <w:r>
+        <w:t xml:space="preserve"> </w:t>
+      </w:r>
+      <w:r>
+        <w:t>First, it</w:t>
+      </w:r>
+      <w:r>
+        <w:t xml:space="preserve"> looks to see if the car </w:t>
+      </w:r>
+      <w:r>
+        <w:t xml:space="preserve">has a </w:t>
+      </w:r>
+      <w:proofErr w:type="spellStart"/>
+      <w:r>
+        <w:t>PowerUp</w:t>
+      </w:r>
+      <w:proofErr w:type="spellEnd"/>
+      <w:r>
+        <w:t xml:space="preserve"> class</w:t>
+      </w:r>
+      <w:r>
+        <w:t xml:space="preserve"> and if </w:t>
+      </w:r>
+      <w:r>
+        <w:t xml:space="preserve">it has a </w:t>
+      </w:r>
+      <w:proofErr w:type="spellStart"/>
+      <w:r>
+        <w:t>CurrentPowerUp</w:t>
+      </w:r>
+      <w:proofErr w:type="spellEnd"/>
+      <w:r>
+        <w:t xml:space="preserve"> active</w:t>
+      </w:r>
+      <w:r>
+        <w:t xml:space="preserve">. </w:t>
+      </w:r>
+      <w:r>
+        <w:t>Secondly and u</w:t>
+      </w:r>
+      <w:r>
+        <w:t>pon succeeding both checks,</w:t>
+      </w:r>
+      <w:r>
+        <w:t xml:space="preserve"> a series a function calls will be made:</w:t>
+      </w:r>
+    </w:p>
+    <w:p>
+      <w:pPr>
+        <w:pStyle w:val="ListParagraph"/>
+        <w:numPr>
+          <w:ilvl w:val="0"/>
+          <w:numId w:val="26"/>
+        </w:numPr>
+        <w:jc w:val="both"/>
+      </w:pPr>
+      <w:r>
+        <w:t xml:space="preserve">The </w:t>
+      </w:r>
+      <w:proofErr w:type="spellStart"/>
+      <w:r>
+        <w:t>CurrentPowerUp</w:t>
+      </w:r>
+      <w:proofErr w:type="spellEnd"/>
+      <w:r>
+        <w:t xml:space="preserve"> will detach itself from the vehicle;</w:t>
+      </w:r>
+    </w:p>
+    <w:p>
+      <w:pPr>
+        <w:pStyle w:val="ListParagraph"/>
+        <w:numPr>
+          <w:ilvl w:val="0"/>
+          <w:numId w:val="26"/>
+        </w:numPr>
+        <w:jc w:val="both"/>
+      </w:pPr>
+      <w:r>
+        <w:t xml:space="preserve">The </w:t>
+      </w:r>
+      <w:proofErr w:type="spellStart"/>
+      <w:r>
+        <w:t>CurrentPowerUp</w:t>
+      </w:r>
+      <w:proofErr w:type="spellEnd"/>
+      <w:r>
+        <w:t xml:space="preserve"> will</w:t>
+      </w:r>
+      <w:r>
+        <w:t xml:space="preserve"> be set to active;</w:t>
+      </w:r>
+    </w:p>
+    <w:p>
+      <w:pPr>
+        <w:pStyle w:val="ListParagraph"/>
+        <w:numPr>
+          <w:ilvl w:val="0"/>
+          <w:numId w:val="26"/>
+        </w:numPr>
+        <w:jc w:val="both"/>
+      </w:pPr>
+      <w:r>
+        <w:t xml:space="preserve">The </w:t>
+      </w:r>
+      <w:proofErr w:type="spellStart"/>
+      <w:r>
+        <w:t>CurrentPowerUp</w:t>
+      </w:r>
+      <w:proofErr w:type="spellEnd"/>
+      <w:r>
+        <w:t xml:space="preserve"> will</w:t>
+      </w:r>
+      <w:r>
+        <w:t xml:space="preserve"> be set to Used;</w:t>
+      </w:r>
+    </w:p>
+    <w:p>
+      <w:pPr>
+        <w:pStyle w:val="ListParagraph"/>
+        <w:numPr>
+          <w:ilvl w:val="0"/>
+          <w:numId w:val="26"/>
+        </w:numPr>
+        <w:jc w:val="both"/>
+      </w:pPr>
+      <w:r>
+        <w:t xml:space="preserve">The </w:t>
+      </w:r>
+      <w:proofErr w:type="spellStart"/>
+      <w:r>
+        <w:t>CurrentPowerUp</w:t>
+      </w:r>
+      <w:proofErr w:type="spellEnd"/>
+      <w:r>
+        <w:t xml:space="preserve"> </w:t>
+      </w:r>
+      <w:r>
+        <w:t xml:space="preserve">collision’s </w:t>
+      </w:r>
+      <w:r>
+        <w:t>sphere</w:t>
+      </w:r>
+      <w:r>
+        <w:t xml:space="preserve"> will be enable</w:t>
+      </w:r>
+      <w:r>
+        <w:t>;</w:t>
+      </w:r>
+    </w:p>
+    <w:p>
+      <w:pPr>
+        <w:pStyle w:val="ListParagraph"/>
+        <w:numPr>
+          <w:ilvl w:val="0"/>
+          <w:numId w:val="26"/>
+        </w:numPr>
+        <w:jc w:val="both"/>
+      </w:pPr>
+      <w:r>
+        <w:t xml:space="preserve">The </w:t>
+      </w:r>
+      <w:proofErr w:type="spellStart"/>
+      <w:r>
+        <w:t>CurrentPowerUp</w:t>
+      </w:r>
+      <w:proofErr w:type="spellEnd"/>
+      <w:r>
+        <w:t xml:space="preserve"> </w:t>
+      </w:r>
+      <w:r>
+        <w:t>call its function Use by giving it the actor forward vector;</w:t>
+      </w:r>
+    </w:p>
+    <w:p>
+      <w:pPr>
+        <w:pStyle w:val="ListParagraph"/>
+        <w:numPr>
+          <w:ilvl w:val="0"/>
+          <w:numId w:val="26"/>
+        </w:numPr>
+        <w:jc w:val="both"/>
+      </w:pPr>
+      <w:r>
+        <w:t xml:space="preserve">The </w:t>
+      </w:r>
+      <w:proofErr w:type="spellStart"/>
+      <w:r>
+        <w:t>CurrentPowerUp</w:t>
+      </w:r>
+      <w:proofErr w:type="spellEnd"/>
+      <w:r>
+        <w:t xml:space="preserve"> will</w:t>
+      </w:r>
+      <w:r>
+        <w:t xml:space="preserve"> be set to </w:t>
+      </w:r>
+      <w:proofErr w:type="spellStart"/>
+      <w:r>
+        <w:t>nullptr</w:t>
+      </w:r>
+      <w:proofErr w:type="spellEnd"/>
+      <w:r>
+        <w:t>.</w:t>
+      </w:r>
+    </w:p>
+    <w:p>
       <w:r>
         <w:br w:type="page"/>
       </w:r>
@@ -1643,9 +2488,9 @@
           <w:noProof/>
         </w:rPr>
         <w:drawing>
-          <wp:inline distT="0" distB="0" distL="0" distR="0" wp14:anchorId="052E17DA" wp14:editId="25582250">
-            <wp:extent cx="3849159" cy="6210795"/>
-            <wp:effectExtent l="0" t="0" r="0" b="0"/>
+          <wp:inline distT="0" distB="0" distL="0" distR="0" wp14:anchorId="052E17DA" wp14:editId="544D3F03">
+            <wp:extent cx="3443844" cy="5556801"/>
+            <wp:effectExtent l="0" t="0" r="4445" b="6350"/>
             <wp:docPr id="19" name="Picture 19"/>
             <wp:cNvGraphicFramePr>
               <a:graphicFrameLocks xmlns:a="http://schemas.openxmlformats.org/drawingml/2006/main" noChangeAspect="1"/>
@@ -1675,7 +2520,7 @@
                   <pic:spPr bwMode="auto">
                     <a:xfrm>
                       <a:off x="0" y="0"/>
-                      <a:ext cx="3856647" cy="6222877"/>
+                      <a:ext cx="3470903" cy="5600461"/>
                     </a:xfrm>
                     <a:prstGeom prst="rect">
                       <a:avLst/>
@@ -1690,6 +2535,224 @@
             </a:graphic>
           </wp:inline>
         </w:drawing>
+      </w:r>
+    </w:p>
+    <w:p>
+      <w:pPr>
+        <w:jc w:val="both"/>
+      </w:pPr>
+      <w:r>
+        <w:t xml:space="preserve">The </w:t>
+      </w:r>
+      <w:proofErr w:type="spellStart"/>
+      <w:r>
+        <w:t>SetCurrentPowerUp</w:t>
+      </w:r>
+      <w:proofErr w:type="spellEnd"/>
+      <w:r>
+        <w:t xml:space="preserve"> sequence</w:t>
+      </w:r>
+      <w:r>
+        <w:t xml:space="preserve"> is being called when the player’s overlaps with a power up who’s </w:t>
+      </w:r>
+      <w:proofErr w:type="spellStart"/>
+      <w:r>
+        <w:t>isPicked</w:t>
+      </w:r>
+      <w:proofErr w:type="spellEnd"/>
+      <w:r>
+        <w:t xml:space="preserve"> </w:t>
+      </w:r>
+      <w:r>
+        <w:t xml:space="preserve">Boolean </w:t>
+      </w:r>
+      <w:r>
+        <w:t xml:space="preserve">returns false. As the function names suggest, its main goal is to set the player’s current power up to the randomly chosen one inside the </w:t>
+      </w:r>
+      <w:proofErr w:type="spellStart"/>
+      <w:r>
+        <w:t>PowerUp</w:t>
+      </w:r>
+      <w:proofErr w:type="spellEnd"/>
+      <w:r>
+        <w:t xml:space="preserve"> class. </w:t>
+      </w:r>
+    </w:p>
+    <w:p>
+      <w:pPr>
+        <w:jc w:val="both"/>
+      </w:pPr>
+      <w:r>
+        <w:t xml:space="preserve">First, if </w:t>
+      </w:r>
+      <w:proofErr w:type="spellStart"/>
+      <w:r>
+        <w:t>CurrentPowerUp</w:t>
+      </w:r>
+      <w:proofErr w:type="spellEnd"/>
+      <w:r>
+        <w:t xml:space="preserve"> isn’t </w:t>
+      </w:r>
+      <w:proofErr w:type="spellStart"/>
+      <w:r>
+        <w:t>nullptr</w:t>
+      </w:r>
+      <w:proofErr w:type="spellEnd"/>
+      <w:r>
+        <w:t xml:space="preserve">, </w:t>
+      </w:r>
+      <w:proofErr w:type="spellStart"/>
+      <w:r>
+        <w:t>CurrentPowerUp</w:t>
+      </w:r>
+      <w:proofErr w:type="spellEnd"/>
+      <w:r>
+        <w:t xml:space="preserve"> will destroys itself. Then depending on the result of the random number generation (1 to 4) done inside </w:t>
+      </w:r>
+      <w:proofErr w:type="spellStart"/>
+      <w:r>
+        <w:t>PowerUp</w:t>
+      </w:r>
+      <w:proofErr w:type="spellEnd"/>
+      <w:r>
+        <w:t xml:space="preserve">, the function will spawn the corresponding </w:t>
+      </w:r>
+      <w:proofErr w:type="spellStart"/>
+      <w:r>
+        <w:t>PowerUp</w:t>
+      </w:r>
+      <w:proofErr w:type="spellEnd"/>
+      <w:r>
+        <w:t xml:space="preserve"> and set the </w:t>
+      </w:r>
+      <w:proofErr w:type="spellStart"/>
+      <w:r>
+        <w:t>CurrentPowerUp</w:t>
+      </w:r>
+      <w:proofErr w:type="spellEnd"/>
+      <w:r>
+        <w:t xml:space="preserve"> to that newly spawned </w:t>
+      </w:r>
+      <w:proofErr w:type="spellStart"/>
+      <w:r>
+        <w:t>PowerUp</w:t>
+      </w:r>
+      <w:proofErr w:type="spellEnd"/>
+      <w:r>
+        <w:t>.</w:t>
+      </w:r>
+      <w:r>
+        <w:t xml:space="preserve"> Finally, </w:t>
+      </w:r>
+      <w:r>
+        <w:t>a series a function calls will be made:</w:t>
+      </w:r>
+    </w:p>
+    <w:p>
+      <w:pPr>
+        <w:pStyle w:val="ListParagraph"/>
+        <w:numPr>
+          <w:ilvl w:val="0"/>
+          <w:numId w:val="27"/>
+        </w:numPr>
+        <w:jc w:val="both"/>
+      </w:pPr>
+      <w:r>
+        <w:t xml:space="preserve">The </w:t>
+      </w:r>
+      <w:proofErr w:type="spellStart"/>
+      <w:r>
+        <w:t>CurrentPowerUp</w:t>
+      </w:r>
+      <w:proofErr w:type="spellEnd"/>
+      <w:r>
+        <w:t xml:space="preserve"> will be set to </w:t>
+      </w:r>
+      <w:r>
+        <w:t>Picked</w:t>
+      </w:r>
+      <w:r>
+        <w:t>;</w:t>
+      </w:r>
+    </w:p>
+    <w:p>
+      <w:pPr>
+        <w:pStyle w:val="ListParagraph"/>
+        <w:numPr>
+          <w:ilvl w:val="0"/>
+          <w:numId w:val="27"/>
+        </w:numPr>
+        <w:jc w:val="both"/>
+      </w:pPr>
+      <w:r>
+        <w:t xml:space="preserve">The </w:t>
+      </w:r>
+      <w:proofErr w:type="spellStart"/>
+      <w:r>
+        <w:t>CurrentPowerUp</w:t>
+      </w:r>
+      <w:proofErr w:type="spellEnd"/>
+      <w:r>
+        <w:t xml:space="preserve"> collision’s sphere will be </w:t>
+      </w:r>
+      <w:r>
+        <w:t>disa</w:t>
+      </w:r>
+      <w:r>
+        <w:t>ble;</w:t>
+      </w:r>
+    </w:p>
+    <w:p>
+      <w:pPr>
+        <w:pStyle w:val="ListParagraph"/>
+        <w:numPr>
+          <w:ilvl w:val="0"/>
+          <w:numId w:val="27"/>
+        </w:numPr>
+        <w:jc w:val="both"/>
+      </w:pPr>
+      <w:r>
+        <w:t xml:space="preserve">The </w:t>
+      </w:r>
+      <w:proofErr w:type="spellStart"/>
+      <w:r>
+        <w:t>CurrentPowerUp</w:t>
+      </w:r>
+      <w:proofErr w:type="spellEnd"/>
+      <w:r>
+        <w:t xml:space="preserve"> will detach itself from the vehicle;</w:t>
+      </w:r>
+    </w:p>
+    <w:p>
+      <w:pPr>
+        <w:pStyle w:val="ListParagraph"/>
+        <w:numPr>
+          <w:ilvl w:val="0"/>
+          <w:numId w:val="27"/>
+        </w:numPr>
+        <w:jc w:val="both"/>
+      </w:pPr>
+      <w:r>
+        <w:t xml:space="preserve">The </w:t>
+      </w:r>
+      <w:proofErr w:type="spellStart"/>
+      <w:r>
+        <w:t>CurrentPowerUp</w:t>
+      </w:r>
+      <w:proofErr w:type="spellEnd"/>
+      <w:r>
+        <w:t xml:space="preserve"> </w:t>
+      </w:r>
+      <w:r>
+        <w:t xml:space="preserve">will attach itself on the vehicle socket called </w:t>
+      </w:r>
+      <w:proofErr w:type="spellStart"/>
+      <w:r>
+        <w:t>BowlingBallSocket</w:t>
+      </w:r>
+      <w:proofErr w:type="spellEnd"/>
+      <w:r>
+        <w:t>.</w:t>
       </w:r>
     </w:p>
     <w:p>
@@ -1775,6 +2838,87 @@
           </wp:inline>
         </w:drawing>
       </w:r>
+    </w:p>
+    <w:p>
+      <w:pPr>
+        <w:jc w:val="both"/>
+      </w:pPr>
+      <w:r>
+        <w:t xml:space="preserve">The Trapped sequence starts when the player’s overlaps with the collision sphere of a </w:t>
+      </w:r>
+      <w:proofErr w:type="spellStart"/>
+      <w:r>
+        <w:t>ATrap_PowerUp</w:t>
+      </w:r>
+      <w:proofErr w:type="spellEnd"/>
+      <w:r>
+        <w:t xml:space="preserve">. </w:t>
+      </w:r>
+      <w:r>
+        <w:t>The main goal if this function is to create a wow moment when the player overlaps a trap by moving upwards and rotating their vehicle mesh.</w:t>
+      </w:r>
+    </w:p>
+    <w:p>
+      <w:pPr>
+        <w:jc w:val="both"/>
+      </w:pPr>
+      <w:r>
+        <w:t>The function first looks to see if the vehicle has a MovementComponent4W</w:t>
+      </w:r>
+      <w:r>
+        <w:t xml:space="preserve"> and a </w:t>
+      </w:r>
+      <w:r>
+        <w:t xml:space="preserve">primitive component of type mesh. Upon succeeding both checks, it will calculate a </w:t>
+      </w:r>
+      <w:proofErr w:type="spellStart"/>
+      <w:r>
+        <w:t>MovementVector</w:t>
+      </w:r>
+      <w:proofErr w:type="spellEnd"/>
+      <w:r>
+        <w:t xml:space="preserve"> by adding </w:t>
+      </w:r>
+      <w:proofErr w:type="spellStart"/>
+      <w:r>
+        <w:t>AirMovementForceRoll</w:t>
+      </w:r>
+      <w:proofErr w:type="spellEnd"/>
+      <w:r>
+        <w:t xml:space="preserve"> to the X Axis </w:t>
+      </w:r>
+      <w:r>
+        <w:t xml:space="preserve">and </w:t>
+      </w:r>
+      <w:proofErr w:type="spellStart"/>
+      <w:r>
+        <w:t>NewAngularMovement</w:t>
+      </w:r>
+      <w:proofErr w:type="spellEnd"/>
+      <w:r>
+        <w:t xml:space="preserve"> by getting the actor rotation and rotating it by </w:t>
+      </w:r>
+      <w:proofErr w:type="spellStart"/>
+      <w:r>
+        <w:t>MovementVector</w:t>
+      </w:r>
+      <w:proofErr w:type="spellEnd"/>
+      <w:r>
+        <w:t>. Then</w:t>
+      </w:r>
+      <w:r>
+        <w:t xml:space="preserve"> the vehicle mesh physics linear velocity is set to 1000.0f in the Z axis to simulate a jump and the vehicle physics angular velocity is set to that </w:t>
+      </w:r>
+      <w:proofErr w:type="spellStart"/>
+      <w:r>
+        <w:t>NewAngularMovement</w:t>
+      </w:r>
+      <w:proofErr w:type="spellEnd"/>
+      <w:r>
+        <w:t xml:space="preserve"> variable.</w:t>
+      </w:r>
+    </w:p>
+    <w:p>
       <w:r>
         <w:br w:type="page"/>
       </w:r>
@@ -1854,6 +2998,89 @@
           </wp:inline>
         </w:drawing>
       </w:r>
+    </w:p>
+    <w:p>
+      <w:pPr>
+        <w:jc w:val="both"/>
+      </w:pPr>
+      <w:r>
+        <w:t xml:space="preserve">The </w:t>
+      </w:r>
+      <w:proofErr w:type="spellStart"/>
+      <w:r>
+        <w:t>Freezed</w:t>
+      </w:r>
+      <w:proofErr w:type="spellEnd"/>
+      <w:r>
+        <w:t xml:space="preserve"> sequence starts </w:t>
+      </w:r>
+      <w:r>
+        <w:t>if</w:t>
+      </w:r>
+      <w:r>
+        <w:t xml:space="preserve"> the player’s overlaps with the </w:t>
+      </w:r>
+      <w:r>
+        <w:t>blast radius</w:t>
+      </w:r>
+      <w:r>
+        <w:t xml:space="preserve"> of a </w:t>
+      </w:r>
+      <w:proofErr w:type="spellStart"/>
+      <w:r>
+        <w:t>A</w:t>
+      </w:r>
+      <w:r>
+        <w:t>Freeze</w:t>
+      </w:r>
+      <w:r>
+        <w:t>_PowerUp</w:t>
+      </w:r>
+      <w:proofErr w:type="spellEnd"/>
+      <w:r>
+        <w:t xml:space="preserve">. The main goal if this function is </w:t>
+      </w:r>
+      <w:r>
+        <w:t xml:space="preserve">to </w:t>
+      </w:r>
+      <w:r>
+        <w:t>apply the freeze effec</w:t>
+      </w:r>
+      <w:r>
+        <w:t>t on the vehicle mesh</w:t>
+      </w:r>
+      <w:r>
+        <w:t>.</w:t>
+      </w:r>
+      <w:r>
+        <w:t xml:space="preserve"> </w:t>
+      </w:r>
+      <w:r>
+        <w:t>The function first looks to see if the vehicle has a MovementComponent4W and a primitive component of type mesh.</w:t>
+      </w:r>
+      <w:r>
+        <w:t xml:space="preserve"> </w:t>
+      </w:r>
+      <w:r>
+        <w:t xml:space="preserve">Upon succeeding both checks, it will </w:t>
+      </w:r>
+      <w:r>
+        <w:t>reduc</w:t>
+      </w:r>
+      <w:r>
+        <w:t>e</w:t>
+      </w:r>
+      <w:r>
+        <w:t xml:space="preserve"> </w:t>
+      </w:r>
+      <w:r>
+        <w:t>vehicle</w:t>
+      </w:r>
+      <w:r>
+        <w:t xml:space="preserve"> physical linear velocity to zero.</w:t>
+      </w:r>
+    </w:p>
+    <w:p>
       <w:r>
         <w:br w:type="page"/>
       </w:r>
@@ -1936,6 +3163,79 @@
     </w:p>
     <w:p>
       <w:pPr>
+        <w:jc w:val="both"/>
+      </w:pPr>
+      <w:r>
+        <w:t xml:space="preserve">The </w:t>
+      </w:r>
+      <w:proofErr w:type="spellStart"/>
+      <w:r>
+        <w:t>GotHit</w:t>
+      </w:r>
+      <w:proofErr w:type="spellEnd"/>
+      <w:r>
+        <w:t xml:space="preserve"> sequence starts when the player’s </w:t>
+      </w:r>
+      <w:r>
+        <w:t>hit</w:t>
+      </w:r>
+      <w:r>
+        <w:t xml:space="preserve"> with the collision sphere of </w:t>
+      </w:r>
+      <w:r>
+        <w:t>either the</w:t>
+      </w:r>
+      <w:r>
+        <w:t xml:space="preserve"> </w:t>
+      </w:r>
+      <w:proofErr w:type="spellStart"/>
+      <w:r>
+        <w:t>A</w:t>
+      </w:r>
+      <w:r>
+        <w:t>BowlingBall</w:t>
+      </w:r>
+      <w:r>
+        <w:t>_PowerUp</w:t>
+      </w:r>
+      <w:proofErr w:type="spellEnd"/>
+      <w:r>
+        <w:t xml:space="preserve"> or the </w:t>
+      </w:r>
+      <w:proofErr w:type="spellStart"/>
+      <w:r>
+        <w:t>AFirework_PowerUp</w:t>
+      </w:r>
+      <w:proofErr w:type="spellEnd"/>
+      <w:r>
+        <w:t xml:space="preserve">. The main goal if this function </w:t>
+      </w:r>
+      <w:r>
+        <w:t xml:space="preserve">is to temporarily paralyzed the player’s vehicle </w:t>
+      </w:r>
+      <w:proofErr w:type="spellStart"/>
+      <w:r>
+        <w:t>OnHit</w:t>
+      </w:r>
+      <w:proofErr w:type="spellEnd"/>
+      <w:r>
+        <w:t>.</w:t>
+      </w:r>
+    </w:p>
+    <w:p>
+      <w:pPr>
+        <w:jc w:val="both"/>
+      </w:pPr>
+      <w:r>
+        <w:t xml:space="preserve">Upon succeeding both checks, it will </w:t>
+      </w:r>
+      <w:r>
+        <w:t>set the vehicle mesh physics linear velocity on the Z axis to 500.0f and will briefly stop moving.</w:t>
+      </w:r>
+    </w:p>
+    <w:p/>
+    <w:p>
+      <w:pPr>
         <w:rPr>
           <w:b/>
           <w:bCs/>
@@ -2034,6 +3334,108 @@
       </w:r>
     </w:p>
     <w:p>
+      <w:pPr>
+        <w:jc w:val="both"/>
+      </w:pPr>
+      <w:r>
+        <w:t xml:space="preserve">The </w:t>
+      </w:r>
+      <w:r>
+        <w:t>Boost</w:t>
+      </w:r>
+      <w:r>
+        <w:t xml:space="preserve"> sequence starts when the player’s </w:t>
+      </w:r>
+      <w:r>
+        <w:t>overlaps</w:t>
+      </w:r>
+      <w:r>
+        <w:t xml:space="preserve"> with the collision sphere of </w:t>
+      </w:r>
+      <w:proofErr w:type="spellStart"/>
+      <w:r>
+        <w:t>ABoost</w:t>
+      </w:r>
+      <w:proofErr w:type="spellEnd"/>
+      <w:r>
+        <w:t xml:space="preserve">. The main goal if this function is to temporarily </w:t>
+      </w:r>
+      <w:r>
+        <w:t>boost the player’s vehicle speed</w:t>
+      </w:r>
+      <w:r>
+        <w:t>.</w:t>
+      </w:r>
+    </w:p>
+    <w:p>
+      <w:pPr>
+        <w:jc w:val="both"/>
+      </w:pPr>
+      <w:r>
+        <w:t xml:space="preserve">Upon succeeding both checks, </w:t>
+      </w:r>
+      <w:r>
+        <w:t xml:space="preserve">it will create a local variable of type </w:t>
+      </w:r>
+      <w:proofErr w:type="spellStart"/>
+      <w:r>
+        <w:t>FVector</w:t>
+      </w:r>
+      <w:proofErr w:type="spellEnd"/>
+      <w:r>
+        <w:t>. Then, it will set</w:t>
+      </w:r>
+      <w:r>
+        <w:t xml:space="preserve"> its value to the </w:t>
+      </w:r>
+      <w:proofErr w:type="spellStart"/>
+      <w:r>
+        <w:t>ForwardVector</w:t>
+      </w:r>
+      <w:proofErr w:type="spellEnd"/>
+      <w:r>
+        <w:t xml:space="preserve"> of the actor</w:t>
+      </w:r>
+      <w:r>
+        <w:t xml:space="preserve"> </w:t>
+      </w:r>
+      <w:r>
+        <w:t>times</w:t>
+      </w:r>
+      <w:r>
+        <w:t xml:space="preserve"> its</w:t>
+      </w:r>
+      <w:r>
+        <w:t xml:space="preserve"> </w:t>
+      </w:r>
+      <w:proofErr w:type="spellStart"/>
+      <w:r>
+        <w:t>BoostAmount</w:t>
+      </w:r>
+      <w:proofErr w:type="spellEnd"/>
+      <w:r>
+        <w:t xml:space="preserve">. Finally, </w:t>
+      </w:r>
+      <w:r>
+        <w:t xml:space="preserve">it will </w:t>
+      </w:r>
+      <w:r>
+        <w:t>add</w:t>
+      </w:r>
+      <w:r>
+        <w:t xml:space="preserve"> </w:t>
+      </w:r>
+      <w:r>
+        <w:t xml:space="preserve">to </w:t>
+      </w:r>
+      <w:r>
+        <w:t xml:space="preserve">the vehicle mesh physics linear velocity </w:t>
+      </w:r>
+      <w:r>
+        <w:t>this boost force.</w:t>
+      </w:r>
+    </w:p>
+    <w:p>
       <w:r>
         <w:br/>
       </w:r>
@@ -2083,7 +3485,15 @@
         <w:jc w:val="both"/>
       </w:pPr>
       <w:r>
-        <w:t>The PowerUp has multiple variables related to its design – all editable either within code or inside the Unreal Editor.</w:t>
+        <w:t xml:space="preserve">The </w:t>
+      </w:r>
+      <w:proofErr w:type="spellStart"/>
+      <w:r>
+        <w:t>PowerUp</w:t>
+      </w:r>
+      <w:proofErr w:type="spellEnd"/>
+      <w:r>
+        <w:t xml:space="preserve"> has multiple variables related to its design – all editable either within code or inside the Unreal Editor.</w:t>
       </w:r>
     </w:p>
     <w:p>
@@ -2095,8 +3505,13 @@
         </w:numPr>
         <w:jc w:val="both"/>
       </w:pPr>
-      <w:r>
-        <w:t>isPicked: This switch</w:t>
+      <w:proofErr w:type="spellStart"/>
+      <w:r>
+        <w:t>isPicked</w:t>
+      </w:r>
+      <w:proofErr w:type="spellEnd"/>
+      <w:r>
+        <w:t>: This switch</w:t>
       </w:r>
       <w:r>
         <w:t xml:space="preserve"> indicates if the power up has been picked up.</w:t>
@@ -2120,8 +3535,13 @@
         </w:numPr>
         <w:jc w:val="both"/>
       </w:pPr>
-      <w:r>
-        <w:t xml:space="preserve">isUsed: </w:t>
+      <w:proofErr w:type="spellStart"/>
+      <w:r>
+        <w:t>isUsed</w:t>
+      </w:r>
+      <w:proofErr w:type="spellEnd"/>
+      <w:r>
+        <w:t xml:space="preserve">: </w:t>
       </w:r>
       <w:r>
         <w:t>This switch</w:t>
@@ -2148,8 +3568,13 @@
         </w:numPr>
         <w:jc w:val="both"/>
       </w:pPr>
-      <w:r>
-        <w:t xml:space="preserve">m_MaxCooldown: This timer </w:t>
+      <w:proofErr w:type="spellStart"/>
+      <w:r>
+        <w:t>m_MaxCooldown</w:t>
+      </w:r>
+      <w:proofErr w:type="spellEnd"/>
+      <w:r>
+        <w:t xml:space="preserve">: This timer </w:t>
       </w:r>
       <w:r>
         <w:t>indicates</w:t>
@@ -2170,8 +3595,29 @@
         </w:numPr>
         <w:jc w:val="both"/>
       </w:pPr>
-      <w:r>
-        <w:t xml:space="preserve">MaxTimeUntilDespawn: This timer indicates the maximum time before a projectile is despawn. This timer is used on both AFirework_PowerUp and ABowlingBall_PowerUp. Default: </w:t>
+      <w:proofErr w:type="spellStart"/>
+      <w:r>
+        <w:t>MaxTimeUntilDespawn</w:t>
+      </w:r>
+      <w:proofErr w:type="spellEnd"/>
+      <w:r>
+        <w:t xml:space="preserve">: This timer indicates the maximum time before a projectile is despawn. This timer is used on both </w:t>
+      </w:r>
+      <w:proofErr w:type="spellStart"/>
+      <w:r>
+        <w:t>AFirework_PowerUp</w:t>
+      </w:r>
+      <w:proofErr w:type="spellEnd"/>
+      <w:r>
+        <w:t xml:space="preserve"> and </w:t>
+      </w:r>
+      <w:proofErr w:type="spellStart"/>
+      <w:r>
+        <w:t>ABowlingBall_PowerUp</w:t>
+      </w:r>
+      <w:proofErr w:type="spellEnd"/>
+      <w:r>
+        <w:t xml:space="preserve">. Default: </w:t>
       </w:r>
       <w:r>
         <w:t>5</w:t>
@@ -2189,16 +3635,45 @@
         </w:numPr>
         <w:jc w:val="both"/>
       </w:pPr>
-      <w:r>
-        <w:t>RandomPowerUp: This integer indicates the value associated with the latest given power up to the player. Default: nullptr;</w:t>
-      </w:r>
-    </w:p>
-    <w:p>
-      <w:r>
-        <w:t xml:space="preserve">The PowerUp is dragged into the scene where </w:t>
-      </w:r>
-      <w:r>
-        <w:t>needed and will interact OnOverlap with a vehicle.</w:t>
+      <w:proofErr w:type="spellStart"/>
+      <w:r>
+        <w:t>RandomPowerUp</w:t>
+      </w:r>
+      <w:proofErr w:type="spellEnd"/>
+      <w:r>
+        <w:t xml:space="preserve">: This integer indicates the value associated with the latest given power up to the player. Default: </w:t>
+      </w:r>
+      <w:proofErr w:type="spellStart"/>
+      <w:r>
+        <w:t>nullptr</w:t>
+      </w:r>
+      <w:proofErr w:type="spellEnd"/>
+      <w:r>
+        <w:t>;</w:t>
+      </w:r>
+    </w:p>
+    <w:p>
+      <w:r>
+        <w:t xml:space="preserve">The </w:t>
+      </w:r>
+      <w:proofErr w:type="spellStart"/>
+      <w:r>
+        <w:t>PowerUp</w:t>
+      </w:r>
+      <w:proofErr w:type="spellEnd"/>
+      <w:r>
+        <w:t xml:space="preserve"> is dragged into the scene where </w:t>
+      </w:r>
+      <w:r>
+        <w:t xml:space="preserve">needed and will interact </w:t>
+      </w:r>
+      <w:proofErr w:type="spellStart"/>
+      <w:r>
+        <w:t>OnOverlap</w:t>
+      </w:r>
+      <w:proofErr w:type="spellEnd"/>
+      <w:r>
+        <w:t xml:space="preserve"> with a vehicle.</w:t>
       </w:r>
     </w:p>
     <w:p/>
@@ -2227,10 +3702,49 @@
         <w:t xml:space="preserve">When a power up overlaps with a vehicle, </w:t>
       </w:r>
       <w:r>
-        <w:t xml:space="preserve">it will selfcheck if it was picked before. If not, it will continue and cast the OtherActor to </w:t>
-      </w:r>
-      <w:r>
-        <w:t xml:space="preserve">ARCRacingPawn. If succeeded, the power up will generate a random FMath::RandRange between 1 and 4 corresponding to a power up and sets the player’s current power up to that random one and destroy itself. </w:t>
+        <w:t xml:space="preserve">it will </w:t>
+      </w:r>
+      <w:proofErr w:type="spellStart"/>
+      <w:r>
+        <w:t>selfcheck</w:t>
+      </w:r>
+      <w:proofErr w:type="spellEnd"/>
+      <w:r>
+        <w:t xml:space="preserve"> if it was picked before. If not, it will continue and cast the </w:t>
+      </w:r>
+      <w:proofErr w:type="spellStart"/>
+      <w:r>
+        <w:t>OtherActor</w:t>
+      </w:r>
+      <w:proofErr w:type="spellEnd"/>
+      <w:r>
+        <w:t xml:space="preserve"> to </w:t>
+      </w:r>
+      <w:proofErr w:type="spellStart"/>
+      <w:r>
+        <w:t>ARCRacingPawn</w:t>
+      </w:r>
+      <w:proofErr w:type="spellEnd"/>
+      <w:r>
+        <w:t xml:space="preserve">. If succeeded, the power up will generate a random </w:t>
+      </w:r>
+      <w:proofErr w:type="spellStart"/>
+      <w:proofErr w:type="gramStart"/>
+      <w:r>
+        <w:t>FMath</w:t>
+      </w:r>
+      <w:proofErr w:type="spellEnd"/>
+      <w:r>
+        <w:t>::</w:t>
+      </w:r>
+      <w:proofErr w:type="spellStart"/>
+      <w:proofErr w:type="gramEnd"/>
+      <w:r>
+        <w:t>RandRange</w:t>
+      </w:r>
+      <w:proofErr w:type="spellEnd"/>
+      <w:r>
+        <w:t xml:space="preserve"> between 1 and 4 corresponding to a power up and sets the player’s current power up to that random one and destroy itself. </w:t>
       </w:r>
     </w:p>
     <w:p>
@@ -2238,32 +3752,52 @@
         <w:t xml:space="preserve">1 </w:t>
       </w:r>
       <w:r>
-        <w:t>= ABowlingBall_PowerUp</w:t>
-      </w:r>
+        <w:t xml:space="preserve">= </w:t>
+      </w:r>
+      <w:proofErr w:type="spellStart"/>
+      <w:r>
+        <w:t>ABowlingBall_PowerUp</w:t>
+      </w:r>
+      <w:proofErr w:type="spellEnd"/>
     </w:p>
     <w:p>
       <w:r>
         <w:t xml:space="preserve">2 </w:t>
       </w:r>
       <w:r>
-        <w:t>= AFirework_PowerUp</w:t>
-      </w:r>
+        <w:t xml:space="preserve">= </w:t>
+      </w:r>
+      <w:proofErr w:type="spellStart"/>
+      <w:r>
+        <w:t>AFirework_PowerUp</w:t>
+      </w:r>
+      <w:proofErr w:type="spellEnd"/>
     </w:p>
     <w:p>
       <w:r>
         <w:t xml:space="preserve">3 </w:t>
       </w:r>
       <w:r>
-        <w:t>= AFreeze_PowerUp</w:t>
-      </w:r>
+        <w:t xml:space="preserve">= </w:t>
+      </w:r>
+      <w:proofErr w:type="spellStart"/>
+      <w:r>
+        <w:t>AFreeze_PowerUp</w:t>
+      </w:r>
+      <w:proofErr w:type="spellEnd"/>
     </w:p>
     <w:p>
       <w:r>
         <w:t xml:space="preserve">4 </w:t>
       </w:r>
       <w:r>
-        <w:t>= ATrap_PowerUp</w:t>
-      </w:r>
+        <w:t xml:space="preserve">= </w:t>
+      </w:r>
+      <w:proofErr w:type="spellStart"/>
+      <w:r>
+        <w:t>ATrap_PowerUp</w:t>
+      </w:r>
+      <w:proofErr w:type="spellEnd"/>
     </w:p>
     <w:sectPr>
       <w:pgSz w:w="12240" w:h="15840"/>
@@ -3228,6 +4762,95 @@
     </w:lvl>
   </w:abstractNum>
   <w:abstractNum w:abstractNumId="8" w15:restartNumberingAfterBreak="0">
+    <w:nsid w:val="3B68521B"/>
+    <w:multiLevelType w:val="hybridMultilevel"/>
+    <w:tmpl w:val="4066DF9E"/>
+    <w:lvl w:ilvl="0" w:tplc="DE921870">
+      <w:start w:val="1"/>
+      <w:numFmt w:val="decimal"/>
+      <w:lvlText w:val="%1-"/>
+      <w:lvlJc w:val="left"/>
+      <w:pPr>
+        <w:ind w:left="720" w:hanging="360"/>
+      </w:pPr>
+      <w:rPr>
+        <w:rFonts w:hint="default"/>
+      </w:rPr>
+    </w:lvl>
+    <w:lvl w:ilvl="1" w:tplc="10090019" w:tentative="1">
+      <w:start w:val="1"/>
+      <w:numFmt w:val="lowerLetter"/>
+      <w:lvlText w:val="%2."/>
+      <w:lvlJc w:val="left"/>
+      <w:pPr>
+        <w:ind w:left="1440" w:hanging="360"/>
+      </w:pPr>
+    </w:lvl>
+    <w:lvl w:ilvl="2" w:tplc="1009001B" w:tentative="1">
+      <w:start w:val="1"/>
+      <w:numFmt w:val="lowerRoman"/>
+      <w:lvlText w:val="%3."/>
+      <w:lvlJc w:val="right"/>
+      <w:pPr>
+        <w:ind w:left="2160" w:hanging="180"/>
+      </w:pPr>
+    </w:lvl>
+    <w:lvl w:ilvl="3" w:tplc="1009000F" w:tentative="1">
+      <w:start w:val="1"/>
+      <w:numFmt w:val="decimal"/>
+      <w:lvlText w:val="%4."/>
+      <w:lvlJc w:val="left"/>
+      <w:pPr>
+        <w:ind w:left="2880" w:hanging="360"/>
+      </w:pPr>
+    </w:lvl>
+    <w:lvl w:ilvl="4" w:tplc="10090019" w:tentative="1">
+      <w:start w:val="1"/>
+      <w:numFmt w:val="lowerLetter"/>
+      <w:lvlText w:val="%5."/>
+      <w:lvlJc w:val="left"/>
+      <w:pPr>
+        <w:ind w:left="3600" w:hanging="360"/>
+      </w:pPr>
+    </w:lvl>
+    <w:lvl w:ilvl="5" w:tplc="1009001B" w:tentative="1">
+      <w:start w:val="1"/>
+      <w:numFmt w:val="lowerRoman"/>
+      <w:lvlText w:val="%6."/>
+      <w:lvlJc w:val="right"/>
+      <w:pPr>
+        <w:ind w:left="4320" w:hanging="180"/>
+      </w:pPr>
+    </w:lvl>
+    <w:lvl w:ilvl="6" w:tplc="1009000F" w:tentative="1">
+      <w:start w:val="1"/>
+      <w:numFmt w:val="decimal"/>
+      <w:lvlText w:val="%7."/>
+      <w:lvlJc w:val="left"/>
+      <w:pPr>
+        <w:ind w:left="5040" w:hanging="360"/>
+      </w:pPr>
+    </w:lvl>
+    <w:lvl w:ilvl="7" w:tplc="10090019" w:tentative="1">
+      <w:start w:val="1"/>
+      <w:numFmt w:val="lowerLetter"/>
+      <w:lvlText w:val="%8."/>
+      <w:lvlJc w:val="left"/>
+      <w:pPr>
+        <w:ind w:left="5760" w:hanging="360"/>
+      </w:pPr>
+    </w:lvl>
+    <w:lvl w:ilvl="8" w:tplc="1009001B" w:tentative="1">
+      <w:start w:val="1"/>
+      <w:numFmt w:val="lowerRoman"/>
+      <w:lvlText w:val="%9."/>
+      <w:lvlJc w:val="right"/>
+      <w:pPr>
+        <w:ind w:left="6480" w:hanging="180"/>
+      </w:pPr>
+    </w:lvl>
+  </w:abstractNum>
+  <w:abstractNum w:abstractNumId="9" w15:restartNumberingAfterBreak="0">
     <w:nsid w:val="45202401"/>
     <w:multiLevelType w:val="multilevel"/>
     <w:tmpl w:val="A3B278F8"/>
@@ -3348,7 +4971,7 @@
       </w:rPr>
     </w:lvl>
   </w:abstractNum>
-  <w:abstractNum w:abstractNumId="9" w15:restartNumberingAfterBreak="0">
+  <w:abstractNum w:abstractNumId="10" w15:restartNumberingAfterBreak="0">
     <w:nsid w:val="4ADF1C66"/>
     <w:multiLevelType w:val="hybridMultilevel"/>
     <w:tmpl w:val="4D483002"/>
@@ -3488,7 +5111,7 @@
       </w:rPr>
     </w:lvl>
   </w:abstractNum>
-  <w:abstractNum w:abstractNumId="10" w15:restartNumberingAfterBreak="0">
+  <w:abstractNum w:abstractNumId="11" w15:restartNumberingAfterBreak="0">
     <w:nsid w:val="4CCD0F29"/>
     <w:multiLevelType w:val="multilevel"/>
     <w:tmpl w:val="B364924A"/>
@@ -3601,7 +5224,7 @@
       </w:rPr>
     </w:lvl>
   </w:abstractNum>
-  <w:abstractNum w:abstractNumId="11" w15:restartNumberingAfterBreak="0">
+  <w:abstractNum w:abstractNumId="12" w15:restartNumberingAfterBreak="0">
     <w:nsid w:val="5092310C"/>
     <w:multiLevelType w:val="hybridMultilevel"/>
     <w:tmpl w:val="8BC6A8BE"/>
@@ -3714,7 +5337,7 @@
       </w:rPr>
     </w:lvl>
   </w:abstractNum>
-  <w:abstractNum w:abstractNumId="12" w15:restartNumberingAfterBreak="0">
+  <w:abstractNum w:abstractNumId="13" w15:restartNumberingAfterBreak="0">
     <w:nsid w:val="543C4DC3"/>
     <w:multiLevelType w:val="hybridMultilevel"/>
     <w:tmpl w:val="519A09DE"/>
@@ -3803,7 +5426,7 @@
       </w:pPr>
     </w:lvl>
   </w:abstractNum>
-  <w:abstractNum w:abstractNumId="13" w15:restartNumberingAfterBreak="0">
+  <w:abstractNum w:abstractNumId="14" w15:restartNumberingAfterBreak="0">
     <w:nsid w:val="56EE4160"/>
     <w:multiLevelType w:val="hybridMultilevel"/>
     <w:tmpl w:val="A2949A3E"/>
@@ -3916,7 +5539,7 @@
       </w:rPr>
     </w:lvl>
   </w:abstractNum>
-  <w:abstractNum w:abstractNumId="14" w15:restartNumberingAfterBreak="0">
+  <w:abstractNum w:abstractNumId="15" w15:restartNumberingAfterBreak="0">
     <w:nsid w:val="5DAD1355"/>
     <w:multiLevelType w:val="hybridMultilevel"/>
     <w:tmpl w:val="9834A3D8"/>
@@ -4056,7 +5679,7 @@
       </w:rPr>
     </w:lvl>
   </w:abstractNum>
-  <w:abstractNum w:abstractNumId="15" w15:restartNumberingAfterBreak="0">
+  <w:abstractNum w:abstractNumId="16" w15:restartNumberingAfterBreak="0">
     <w:nsid w:val="61084012"/>
     <w:multiLevelType w:val="hybridMultilevel"/>
     <w:tmpl w:val="9836F8C0"/>
@@ -4145,7 +5768,7 @@
       </w:pPr>
     </w:lvl>
   </w:abstractNum>
-  <w:abstractNum w:abstractNumId="16" w15:restartNumberingAfterBreak="0">
+  <w:abstractNum w:abstractNumId="17" w15:restartNumberingAfterBreak="0">
     <w:nsid w:val="6352158C"/>
     <w:multiLevelType w:val="hybridMultilevel"/>
     <w:tmpl w:val="28DC023C"/>
@@ -4234,7 +5857,185 @@
       </w:pPr>
     </w:lvl>
   </w:abstractNum>
-  <w:abstractNum w:abstractNumId="17" w15:restartNumberingAfterBreak="0">
+  <w:abstractNum w:abstractNumId="18" w15:restartNumberingAfterBreak="0">
+    <w:nsid w:val="65292D94"/>
+    <w:multiLevelType w:val="hybridMultilevel"/>
+    <w:tmpl w:val="615C8CAC"/>
+    <w:lvl w:ilvl="0" w:tplc="DE921870">
+      <w:start w:val="1"/>
+      <w:numFmt w:val="decimal"/>
+      <w:lvlText w:val="%1-"/>
+      <w:lvlJc w:val="left"/>
+      <w:pPr>
+        <w:ind w:left="720" w:hanging="360"/>
+      </w:pPr>
+      <w:rPr>
+        <w:rFonts w:hint="default"/>
+      </w:rPr>
+    </w:lvl>
+    <w:lvl w:ilvl="1" w:tplc="10090019" w:tentative="1">
+      <w:start w:val="1"/>
+      <w:numFmt w:val="lowerLetter"/>
+      <w:lvlText w:val="%2."/>
+      <w:lvlJc w:val="left"/>
+      <w:pPr>
+        <w:ind w:left="1440" w:hanging="360"/>
+      </w:pPr>
+    </w:lvl>
+    <w:lvl w:ilvl="2" w:tplc="1009001B" w:tentative="1">
+      <w:start w:val="1"/>
+      <w:numFmt w:val="lowerRoman"/>
+      <w:lvlText w:val="%3."/>
+      <w:lvlJc w:val="right"/>
+      <w:pPr>
+        <w:ind w:left="2160" w:hanging="180"/>
+      </w:pPr>
+    </w:lvl>
+    <w:lvl w:ilvl="3" w:tplc="1009000F" w:tentative="1">
+      <w:start w:val="1"/>
+      <w:numFmt w:val="decimal"/>
+      <w:lvlText w:val="%4."/>
+      <w:lvlJc w:val="left"/>
+      <w:pPr>
+        <w:ind w:left="2880" w:hanging="360"/>
+      </w:pPr>
+    </w:lvl>
+    <w:lvl w:ilvl="4" w:tplc="10090019" w:tentative="1">
+      <w:start w:val="1"/>
+      <w:numFmt w:val="lowerLetter"/>
+      <w:lvlText w:val="%5."/>
+      <w:lvlJc w:val="left"/>
+      <w:pPr>
+        <w:ind w:left="3600" w:hanging="360"/>
+      </w:pPr>
+    </w:lvl>
+    <w:lvl w:ilvl="5" w:tplc="1009001B" w:tentative="1">
+      <w:start w:val="1"/>
+      <w:numFmt w:val="lowerRoman"/>
+      <w:lvlText w:val="%6."/>
+      <w:lvlJc w:val="right"/>
+      <w:pPr>
+        <w:ind w:left="4320" w:hanging="180"/>
+      </w:pPr>
+    </w:lvl>
+    <w:lvl w:ilvl="6" w:tplc="1009000F" w:tentative="1">
+      <w:start w:val="1"/>
+      <w:numFmt w:val="decimal"/>
+      <w:lvlText w:val="%7."/>
+      <w:lvlJc w:val="left"/>
+      <w:pPr>
+        <w:ind w:left="5040" w:hanging="360"/>
+      </w:pPr>
+    </w:lvl>
+    <w:lvl w:ilvl="7" w:tplc="10090019" w:tentative="1">
+      <w:start w:val="1"/>
+      <w:numFmt w:val="lowerLetter"/>
+      <w:lvlText w:val="%8."/>
+      <w:lvlJc w:val="left"/>
+      <w:pPr>
+        <w:ind w:left="5760" w:hanging="360"/>
+      </w:pPr>
+    </w:lvl>
+    <w:lvl w:ilvl="8" w:tplc="1009001B" w:tentative="1">
+      <w:start w:val="1"/>
+      <w:numFmt w:val="lowerRoman"/>
+      <w:lvlText w:val="%9."/>
+      <w:lvlJc w:val="right"/>
+      <w:pPr>
+        <w:ind w:left="6480" w:hanging="180"/>
+      </w:pPr>
+    </w:lvl>
+  </w:abstractNum>
+  <w:abstractNum w:abstractNumId="19" w15:restartNumberingAfterBreak="0">
+    <w:nsid w:val="665B73AF"/>
+    <w:multiLevelType w:val="hybridMultilevel"/>
+    <w:tmpl w:val="615C8CAC"/>
+    <w:lvl w:ilvl="0" w:tplc="FFFFFFFF">
+      <w:start w:val="1"/>
+      <w:numFmt w:val="decimal"/>
+      <w:lvlText w:val="%1-"/>
+      <w:lvlJc w:val="left"/>
+      <w:pPr>
+        <w:ind w:left="720" w:hanging="360"/>
+      </w:pPr>
+      <w:rPr>
+        <w:rFonts w:hint="default"/>
+      </w:rPr>
+    </w:lvl>
+    <w:lvl w:ilvl="1" w:tplc="FFFFFFFF" w:tentative="1">
+      <w:start w:val="1"/>
+      <w:numFmt w:val="lowerLetter"/>
+      <w:lvlText w:val="%2."/>
+      <w:lvlJc w:val="left"/>
+      <w:pPr>
+        <w:ind w:left="1440" w:hanging="360"/>
+      </w:pPr>
+    </w:lvl>
+    <w:lvl w:ilvl="2" w:tplc="FFFFFFFF" w:tentative="1">
+      <w:start w:val="1"/>
+      <w:numFmt w:val="lowerRoman"/>
+      <w:lvlText w:val="%3."/>
+      <w:lvlJc w:val="right"/>
+      <w:pPr>
+        <w:ind w:left="2160" w:hanging="180"/>
+      </w:pPr>
+    </w:lvl>
+    <w:lvl w:ilvl="3" w:tplc="FFFFFFFF" w:tentative="1">
+      <w:start w:val="1"/>
+      <w:numFmt w:val="decimal"/>
+      <w:lvlText w:val="%4."/>
+      <w:lvlJc w:val="left"/>
+      <w:pPr>
+        <w:ind w:left="2880" w:hanging="360"/>
+      </w:pPr>
+    </w:lvl>
+    <w:lvl w:ilvl="4" w:tplc="FFFFFFFF" w:tentative="1">
+      <w:start w:val="1"/>
+      <w:numFmt w:val="lowerLetter"/>
+      <w:lvlText w:val="%5."/>
+      <w:lvlJc w:val="left"/>
+      <w:pPr>
+        <w:ind w:left="3600" w:hanging="360"/>
+      </w:pPr>
+    </w:lvl>
+    <w:lvl w:ilvl="5" w:tplc="FFFFFFFF" w:tentative="1">
+      <w:start w:val="1"/>
+      <w:numFmt w:val="lowerRoman"/>
+      <w:lvlText w:val="%6."/>
+      <w:lvlJc w:val="right"/>
+      <w:pPr>
+        <w:ind w:left="4320" w:hanging="180"/>
+      </w:pPr>
+    </w:lvl>
+    <w:lvl w:ilvl="6" w:tplc="FFFFFFFF" w:tentative="1">
+      <w:start w:val="1"/>
+      <w:numFmt w:val="decimal"/>
+      <w:lvlText w:val="%7."/>
+      <w:lvlJc w:val="left"/>
+      <w:pPr>
+        <w:ind w:left="5040" w:hanging="360"/>
+      </w:pPr>
+    </w:lvl>
+    <w:lvl w:ilvl="7" w:tplc="FFFFFFFF" w:tentative="1">
+      <w:start w:val="1"/>
+      <w:numFmt w:val="lowerLetter"/>
+      <w:lvlText w:val="%8."/>
+      <w:lvlJc w:val="left"/>
+      <w:pPr>
+        <w:ind w:left="5760" w:hanging="360"/>
+      </w:pPr>
+    </w:lvl>
+    <w:lvl w:ilvl="8" w:tplc="FFFFFFFF" w:tentative="1">
+      <w:start w:val="1"/>
+      <w:numFmt w:val="lowerRoman"/>
+      <w:lvlText w:val="%9."/>
+      <w:lvlJc w:val="right"/>
+      <w:pPr>
+        <w:ind w:left="6480" w:hanging="180"/>
+      </w:pPr>
+    </w:lvl>
+  </w:abstractNum>
+  <w:abstractNum w:abstractNumId="20" w15:restartNumberingAfterBreak="0">
     <w:nsid w:val="6B0F766F"/>
     <w:multiLevelType w:val="hybridMultilevel"/>
     <w:tmpl w:val="A5D09116"/>
@@ -4320,7 +6121,7 @@
       </w:pPr>
     </w:lvl>
   </w:abstractNum>
-  <w:abstractNum w:abstractNumId="18" w15:restartNumberingAfterBreak="0">
+  <w:abstractNum w:abstractNumId="21" w15:restartNumberingAfterBreak="0">
     <w:nsid w:val="6BAB3CEB"/>
     <w:multiLevelType w:val="hybridMultilevel"/>
     <w:tmpl w:val="E1F4E67C"/>
@@ -4409,7 +6210,7 @@
       </w:pPr>
     </w:lvl>
   </w:abstractNum>
-  <w:abstractNum w:abstractNumId="19" w15:restartNumberingAfterBreak="0">
+  <w:abstractNum w:abstractNumId="22" w15:restartNumberingAfterBreak="0">
     <w:nsid w:val="6D2C0BDA"/>
     <w:multiLevelType w:val="hybridMultilevel"/>
     <w:tmpl w:val="B2ECA6CA"/>
@@ -4495,7 +6296,7 @@
       </w:pPr>
     </w:lvl>
   </w:abstractNum>
-  <w:abstractNum w:abstractNumId="20" w15:restartNumberingAfterBreak="0">
+  <w:abstractNum w:abstractNumId="23" w15:restartNumberingAfterBreak="0">
     <w:nsid w:val="709B4A07"/>
     <w:multiLevelType w:val="hybridMultilevel"/>
     <w:tmpl w:val="65667C42"/>
@@ -4635,7 +6436,7 @@
       </w:rPr>
     </w:lvl>
   </w:abstractNum>
-  <w:abstractNum w:abstractNumId="21" w15:restartNumberingAfterBreak="0">
+  <w:abstractNum w:abstractNumId="24" w15:restartNumberingAfterBreak="0">
     <w:nsid w:val="75AE60A0"/>
     <w:multiLevelType w:val="multilevel"/>
     <w:tmpl w:val="A3B278F8"/>
@@ -4756,7 +6557,96 @@
       </w:rPr>
     </w:lvl>
   </w:abstractNum>
-  <w:abstractNum w:abstractNumId="22" w15:restartNumberingAfterBreak="0">
+  <w:abstractNum w:abstractNumId="25" w15:restartNumberingAfterBreak="0">
+    <w:nsid w:val="75B45F08"/>
+    <w:multiLevelType w:val="hybridMultilevel"/>
+    <w:tmpl w:val="FA948AC8"/>
+    <w:lvl w:ilvl="0" w:tplc="DE921870">
+      <w:start w:val="1"/>
+      <w:numFmt w:val="decimal"/>
+      <w:lvlText w:val="%1-"/>
+      <w:lvlJc w:val="left"/>
+      <w:pPr>
+        <w:ind w:left="720" w:hanging="360"/>
+      </w:pPr>
+      <w:rPr>
+        <w:rFonts w:hint="default"/>
+      </w:rPr>
+    </w:lvl>
+    <w:lvl w:ilvl="1" w:tplc="10090019" w:tentative="1">
+      <w:start w:val="1"/>
+      <w:numFmt w:val="lowerLetter"/>
+      <w:lvlText w:val="%2."/>
+      <w:lvlJc w:val="left"/>
+      <w:pPr>
+        <w:ind w:left="1440" w:hanging="360"/>
+      </w:pPr>
+    </w:lvl>
+    <w:lvl w:ilvl="2" w:tplc="1009001B" w:tentative="1">
+      <w:start w:val="1"/>
+      <w:numFmt w:val="lowerRoman"/>
+      <w:lvlText w:val="%3."/>
+      <w:lvlJc w:val="right"/>
+      <w:pPr>
+        <w:ind w:left="2160" w:hanging="180"/>
+      </w:pPr>
+    </w:lvl>
+    <w:lvl w:ilvl="3" w:tplc="1009000F" w:tentative="1">
+      <w:start w:val="1"/>
+      <w:numFmt w:val="decimal"/>
+      <w:lvlText w:val="%4."/>
+      <w:lvlJc w:val="left"/>
+      <w:pPr>
+        <w:ind w:left="2880" w:hanging="360"/>
+      </w:pPr>
+    </w:lvl>
+    <w:lvl w:ilvl="4" w:tplc="10090019" w:tentative="1">
+      <w:start w:val="1"/>
+      <w:numFmt w:val="lowerLetter"/>
+      <w:lvlText w:val="%5."/>
+      <w:lvlJc w:val="left"/>
+      <w:pPr>
+        <w:ind w:left="3600" w:hanging="360"/>
+      </w:pPr>
+    </w:lvl>
+    <w:lvl w:ilvl="5" w:tplc="1009001B" w:tentative="1">
+      <w:start w:val="1"/>
+      <w:numFmt w:val="lowerRoman"/>
+      <w:lvlText w:val="%6."/>
+      <w:lvlJc w:val="right"/>
+      <w:pPr>
+        <w:ind w:left="4320" w:hanging="180"/>
+      </w:pPr>
+    </w:lvl>
+    <w:lvl w:ilvl="6" w:tplc="1009000F" w:tentative="1">
+      <w:start w:val="1"/>
+      <w:numFmt w:val="decimal"/>
+      <w:lvlText w:val="%7."/>
+      <w:lvlJc w:val="left"/>
+      <w:pPr>
+        <w:ind w:left="5040" w:hanging="360"/>
+      </w:pPr>
+    </w:lvl>
+    <w:lvl w:ilvl="7" w:tplc="10090019" w:tentative="1">
+      <w:start w:val="1"/>
+      <w:numFmt w:val="lowerLetter"/>
+      <w:lvlText w:val="%8."/>
+      <w:lvlJc w:val="left"/>
+      <w:pPr>
+        <w:ind w:left="5760" w:hanging="360"/>
+      </w:pPr>
+    </w:lvl>
+    <w:lvl w:ilvl="8" w:tplc="1009001B" w:tentative="1">
+      <w:start w:val="1"/>
+      <w:numFmt w:val="lowerRoman"/>
+      <w:lvlText w:val="%9."/>
+      <w:lvlJc w:val="right"/>
+      <w:pPr>
+        <w:ind w:left="6480" w:hanging="180"/>
+      </w:pPr>
+    </w:lvl>
+  </w:abstractNum>
+  <w:abstractNum w:abstractNumId="26" w15:restartNumberingAfterBreak="0">
     <w:nsid w:val="7E4E52E4"/>
     <w:multiLevelType w:val="multilevel"/>
     <w:tmpl w:val="8098D13E"/>
@@ -4876,7 +6766,7 @@
     <w:abstractNumId w:val="5"/>
   </w:num>
   <w:num w:numId="3">
-    <w:abstractNumId w:val="11"/>
+    <w:abstractNumId w:val="12"/>
   </w:num>
   <w:num w:numId="4">
     <w:abstractNumId w:val="2"/>
@@ -4885,13 +6775,13 @@
     <w:abstractNumId w:val="3"/>
   </w:num>
   <w:num w:numId="6">
-    <w:abstractNumId w:val="9"/>
+    <w:abstractNumId w:val="10"/>
   </w:num>
   <w:num w:numId="7">
-    <w:abstractNumId w:val="14"/>
+    <w:abstractNumId w:val="15"/>
   </w:num>
   <w:num w:numId="8">
-    <w:abstractNumId w:val="20"/>
+    <w:abstractNumId w:val="23"/>
   </w:num>
   <w:num w:numId="9">
     <w:abstractNumId w:val="1"/>
@@ -4900,43 +6790,55 @@
     <w:abstractNumId w:val="7"/>
   </w:num>
   <w:num w:numId="11">
-    <w:abstractNumId w:val="8"/>
+    <w:abstractNumId w:val="9"/>
   </w:num>
   <w:num w:numId="12">
-    <w:abstractNumId w:val="22"/>
+    <w:abstractNumId w:val="26"/>
   </w:num>
   <w:num w:numId="13">
+    <w:abstractNumId w:val="14"/>
+  </w:num>
+  <w:num w:numId="14">
+    <w:abstractNumId w:val="24"/>
+  </w:num>
+  <w:num w:numId="15">
+    <w:abstractNumId w:val="17"/>
+  </w:num>
+  <w:num w:numId="16">
+    <w:abstractNumId w:val="21"/>
+  </w:num>
+  <w:num w:numId="17">
     <w:abstractNumId w:val="13"/>
   </w:num>
-  <w:num w:numId="14">
-    <w:abstractNumId w:val="21"/>
-  </w:num>
-  <w:num w:numId="15">
+  <w:num w:numId="18">
     <w:abstractNumId w:val="16"/>
-  </w:num>
-  <w:num w:numId="16">
-    <w:abstractNumId w:val="18"/>
-  </w:num>
-  <w:num w:numId="17">
-    <w:abstractNumId w:val="12"/>
-  </w:num>
-  <w:num w:numId="18">
-    <w:abstractNumId w:val="15"/>
   </w:num>
   <w:num w:numId="19">
     <w:abstractNumId w:val="4"/>
   </w:num>
   <w:num w:numId="20">
-    <w:abstractNumId w:val="17"/>
+    <w:abstractNumId w:val="20"/>
   </w:num>
   <w:num w:numId="21">
-    <w:abstractNumId w:val="19"/>
+    <w:abstractNumId w:val="22"/>
   </w:num>
   <w:num w:numId="22">
-    <w:abstractNumId w:val="10"/>
+    <w:abstractNumId w:val="11"/>
   </w:num>
   <w:num w:numId="23">
     <w:abstractNumId w:val="6"/>
+  </w:num>
+  <w:num w:numId="24">
+    <w:abstractNumId w:val="25"/>
+  </w:num>
+  <w:num w:numId="25">
+    <w:abstractNumId w:val="8"/>
+  </w:num>
+  <w:num w:numId="26">
+    <w:abstractNumId w:val="18"/>
+  </w:num>
+  <w:num w:numId="27">
+    <w:abstractNumId w:val="19"/>
   </w:num>
 </w:numbering>
 </file>
@@ -5343,6 +7245,7 @@
   <w:style w:type="character" w:default="1" w:styleId="DefaultParagraphFont">
     <w:name w:val="Default Paragraph Font"/>
     <w:uiPriority w:val="1"/>
+    <w:semiHidden/>
     <w:unhideWhenUsed/>
   </w:style>
   <w:style w:type="table" w:default="1" w:styleId="TableNormal">

</xml_diff>